<commit_message>
Mise en commun des différents diagramme
J'ai tout mis dans le même espace de travail (win design)
</commit_message>
<xml_diff>
--- a/Journal de bord.docx
+++ b/Journal de bord.docx
@@ -482,72 +482,202 @@
         <w:ind w:left="1080"/>
       </w:pPr>
       <w:r>
-        <w:t>Commenc</w:t>
-      </w:r>
+        <w:t>Commencer le diagramme d’activité de navigation</w:t>
+      </w:r>
+    </w:p>
+    <w:p>
+      <w:pPr>
+        <w:pStyle w:val="Titre2"/>
+        <w:ind w:left="360"/>
+      </w:pPr>
+      <w:r>
+        <w:t>Réalisations</w:t>
+      </w:r>
+    </w:p>
+    <w:p>
+      <w:pPr>
+        <w:pStyle w:val="Paragraphedeliste"/>
+        <w:numPr>
+          <w:ilvl w:val="0"/>
+          <w:numId w:val="4"/>
+        </w:numPr>
+        <w:ind w:left="1080"/>
+      </w:pPr>
+      <w:r>
+        <w:t>Commencer le diagramme de séquence</w:t>
+      </w:r>
+    </w:p>
+    <w:p>
+      <w:pPr>
+        <w:pStyle w:val="Paragraphedeliste"/>
+        <w:numPr>
+          <w:ilvl w:val="0"/>
+          <w:numId w:val="4"/>
+        </w:numPr>
+        <w:ind w:left="1080"/>
+      </w:pPr>
+      <w:r>
+        <w:t>Fin de l’algorithme de recherche</w:t>
+      </w:r>
+    </w:p>
+    <w:p>
+      <w:pPr>
+        <w:pStyle w:val="Titre2"/>
+        <w:ind w:left="360"/>
+      </w:pPr>
+      <w:r>
+        <w:t>Travail remis</w:t>
+      </w:r>
+    </w:p>
+    <w:p>
+      <w:pPr>
+        <w:pStyle w:val="Paragraphedeliste"/>
+        <w:numPr>
+          <w:ilvl w:val="0"/>
+          <w:numId w:val="4"/>
+        </w:numPr>
+        <w:ind w:left="1080"/>
+      </w:pPr>
+      <w:r>
+        <w:t>Aucun</w:t>
+      </w:r>
+    </w:p>
+    <w:p>
+      <w:pPr>
+        <w:pStyle w:val="Titre1"/>
+      </w:pPr>
+      <w:r>
+        <w:t>19 février 2014</w:t>
+      </w:r>
+    </w:p>
+    <w:p>
+      <w:pPr>
+        <w:pStyle w:val="Titre2"/>
+        <w:ind w:left="360"/>
+      </w:pPr>
+      <w:r>
+        <w:t>Objectif de la séance</w:t>
+      </w:r>
+    </w:p>
+    <w:p>
+      <w:pPr>
+        <w:pStyle w:val="Paragraphedeliste"/>
+        <w:numPr>
+          <w:ilvl w:val="0"/>
+          <w:numId w:val="4"/>
+        </w:numPr>
+        <w:ind w:left="1080"/>
+      </w:pPr>
+      <w:r>
+        <w:t>Réalisation du diagramme de séquence</w:t>
+      </w:r>
+    </w:p>
+    <w:p>
+      <w:pPr>
+        <w:pStyle w:val="Paragraphedeliste"/>
+        <w:numPr>
+          <w:ilvl w:val="0"/>
+          <w:numId w:val="4"/>
+        </w:numPr>
+        <w:ind w:left="1080"/>
+      </w:pPr>
+      <w:r>
+        <w:t>Réalisation du diagramme de classes participantes</w:t>
+      </w:r>
+    </w:p>
+    <w:p>
+      <w:pPr>
+        <w:pStyle w:val="Paragraphedeliste"/>
+        <w:numPr>
+          <w:ilvl w:val="0"/>
+          <w:numId w:val="4"/>
+        </w:numPr>
+        <w:ind w:left="1080"/>
+      </w:pPr>
+      <w:r>
+        <w:t>Réalisation du diagramme d’activité de navigation</w:t>
+      </w:r>
+    </w:p>
+    <w:p>
+      <w:pPr>
+        <w:pStyle w:val="Titre2"/>
+        <w:ind w:left="360"/>
+      </w:pPr>
+      <w:r>
+        <w:t>Réalisations</w:t>
+      </w:r>
+    </w:p>
+    <w:p>
+      <w:pPr>
+        <w:pStyle w:val="Paragraphedeliste"/>
+        <w:numPr>
+          <w:ilvl w:val="0"/>
+          <w:numId w:val="4"/>
+        </w:numPr>
+        <w:ind w:left="1080"/>
+      </w:pPr>
+      <w:r>
+        <w:t>Diagramme de séquence</w:t>
+      </w:r>
+    </w:p>
+    <w:p>
+      <w:pPr>
+        <w:pStyle w:val="Paragraphedeliste"/>
+        <w:numPr>
+          <w:ilvl w:val="0"/>
+          <w:numId w:val="4"/>
+        </w:numPr>
+        <w:ind w:left="1080"/>
+      </w:pPr>
+      <w:r>
+        <w:t>Diagramme de classe participantes</w:t>
+      </w:r>
+    </w:p>
+    <w:p>
+      <w:pPr>
+        <w:pStyle w:val="Titre2"/>
+        <w:ind w:left="360"/>
+      </w:pPr>
+      <w:r>
+        <w:t>Travail remis</w:t>
+      </w:r>
+    </w:p>
+    <w:p>
+      <w:pPr>
+        <w:pStyle w:val="Paragraphedeliste"/>
+        <w:numPr>
+          <w:ilvl w:val="0"/>
+          <w:numId w:val="4"/>
+        </w:numPr>
+        <w:ind w:left="1080"/>
+      </w:pPr>
+      <w:r>
+        <w:t>Aucun</w:t>
+      </w:r>
+    </w:p>
+    <w:p>
+      <w:r>
+        <w:br w:type="page"/>
+      </w:r>
+    </w:p>
+    <w:p>
+      <w:pPr>
+        <w:pStyle w:val="Titre"/>
+      </w:pPr>
+      <w:r>
+        <w:lastRenderedPageBreak/>
+        <w:t>Contrôle</w:t>
+      </w:r>
+    </w:p>
+    <w:p>
+      <w:r>
+        <w:t>Environ 45min</w:t>
+      </w:r>
+    </w:p>
+    <w:p>
       <w:bookmarkStart w:id="0" w:name="_GoBack"/>
       <w:bookmarkEnd w:id="0"/>
-      <w:r>
-        <w:t>er le diagramme d’activité de navigation</w:t>
-      </w:r>
-    </w:p>
-    <w:p>
-      <w:pPr>
-        <w:pStyle w:val="Titre2"/>
-        <w:ind w:left="360"/>
-      </w:pPr>
-      <w:r>
-        <w:t>Réalisations</w:t>
-      </w:r>
-    </w:p>
-    <w:p>
-      <w:pPr>
-        <w:pStyle w:val="Paragraphedeliste"/>
-        <w:numPr>
-          <w:ilvl w:val="0"/>
-          <w:numId w:val="4"/>
-        </w:numPr>
-        <w:ind w:left="1080"/>
-      </w:pPr>
-      <w:r>
-        <w:t>Commencer le diagramme de séquence</w:t>
-      </w:r>
-    </w:p>
-    <w:p>
-      <w:pPr>
-        <w:pStyle w:val="Paragraphedeliste"/>
-        <w:numPr>
-          <w:ilvl w:val="0"/>
-          <w:numId w:val="4"/>
-        </w:numPr>
-        <w:ind w:left="1080"/>
-      </w:pPr>
-      <w:r>
-        <w:t>Algorithme pour rechercher des informations sur le web</w:t>
-      </w:r>
-    </w:p>
-    <w:p>
-      <w:pPr>
-        <w:pStyle w:val="Titre2"/>
-        <w:ind w:left="360"/>
-      </w:pPr>
-      <w:r>
-        <w:t>Travail remis</w:t>
-      </w:r>
-    </w:p>
-    <w:p>
-      <w:pPr>
-        <w:pStyle w:val="Paragraphedeliste"/>
-        <w:numPr>
-          <w:ilvl w:val="0"/>
-          <w:numId w:val="4"/>
-        </w:numPr>
-        <w:ind w:left="1080"/>
-      </w:pPr>
-      <w:r>
-        <w:t>Aucun</w:t>
-      </w:r>
-    </w:p>
-    <w:p/>
+    </w:p>
     <w:sectPr>
       <w:pgSz w:w="11906" w:h="16838"/>
       <w:pgMar w:top="1417" w:right="1417" w:bottom="1417" w:left="1417" w:header="708" w:footer="708" w:gutter="0"/>

</xml_diff>